<commit_message>
Updated the Modular document to fix some changes on Fundamentals II Research
Updated the Modular document to fix some changes on Fundamentals II
Research, updated some equations and removed some duplicate items
</commit_message>
<xml_diff>
--- a/Physics-Content/Final-Completed-Research-Topics/Physics Research - Fundamentals (Modular Version).docx
+++ b/Physics-Content/Final-Completed-Research-Topics/Physics Research - Fundamentals (Modular Version).docx
@@ -1,6 +1,6 @@
 
 <file path=word/document.xml><?xml version="1.0" encoding="utf-8"?>
-<w:document xmlns:wpc="http://schemas.microsoft.com/office/word/2010/wordprocessingCanvas" xmlns:cx="http://schemas.microsoft.com/office/drawing/2014/chartex" xmlns:cx1="http://schemas.microsoft.com/office/drawing/2015/9/8/chartex" xmlns:cx2="http://schemas.microsoft.com/office/drawing/2015/10/21/chartex" xmlns:mc="http://schemas.openxmlformats.org/markup-compatibility/2006" xmlns:o="urn:schemas-microsoft-com:office:office" xmlns:r="http://schemas.openxmlformats.org/officeDocument/2006/relationships" xmlns:m="http://schemas.openxmlformats.org/officeDocument/2006/math" xmlns:v="urn:schemas-microsoft-com:vml" xmlns:wp14="http://schemas.microsoft.com/office/word/2010/wordprocessingDrawing" xmlns:wp="http://schemas.openxmlformats.org/drawingml/2006/wordprocessingDrawing" xmlns:w10="urn:schemas-microsoft-com:office:word" xmlns:w="http://schemas.openxmlformats.org/wordprocessingml/2006/main" xmlns:w14="http://schemas.microsoft.com/office/word/2010/wordml" xmlns:w15="http://schemas.microsoft.com/office/word/2012/wordml" xmlns:w16se="http://schemas.microsoft.com/office/word/2015/wordml/symex" xmlns:wpg="http://schemas.microsoft.com/office/word/2010/wordprocessingGroup" xmlns:wpi="http://schemas.microsoft.com/office/word/2010/wordprocessingInk" xmlns:wne="http://schemas.microsoft.com/office/word/2006/wordml" xmlns:wps="http://schemas.microsoft.com/office/word/2010/wordprocessingShape" mc:Ignorable="w14 w15 w16se wp14">
+<w:document xmlns:wpc="http://schemas.microsoft.com/office/word/2010/wordprocessingCanvas" xmlns:mc="http://schemas.openxmlformats.org/markup-compatibility/2006" xmlns:o="urn:schemas-microsoft-com:office:office" xmlns:r="http://schemas.openxmlformats.org/officeDocument/2006/relationships" xmlns:m="http://schemas.openxmlformats.org/officeDocument/2006/math" xmlns:v="urn:schemas-microsoft-com:vml" xmlns:wp14="http://schemas.microsoft.com/office/word/2010/wordprocessingDrawing" xmlns:wp="http://schemas.openxmlformats.org/drawingml/2006/wordprocessingDrawing" xmlns:w10="urn:schemas-microsoft-com:office:word" xmlns:w="http://schemas.openxmlformats.org/wordprocessingml/2006/main" xmlns:w14="http://schemas.microsoft.com/office/word/2010/wordml" xmlns:w15="http://schemas.microsoft.com/office/word/2012/wordml" xmlns:wpg="http://schemas.microsoft.com/office/word/2010/wordprocessingGroup" xmlns:wpi="http://schemas.microsoft.com/office/word/2010/wordprocessingInk" xmlns:wne="http://schemas.microsoft.com/office/word/2006/wordml" xmlns:wps="http://schemas.microsoft.com/office/word/2010/wordprocessingShape" mc:Ignorable="w14 w15 wp14">
   <w:body>
     <w:p>
       <w:pPr>
@@ -1459,7 +1459,6 @@
               <w:t xml:space="preserve"> = </w:t>
             </w:r>
             <w:proofErr w:type="spellStart"/>
-            <w:proofErr w:type="gramStart"/>
             <w:r>
               <w:rPr>
                 <w:rFonts w:ascii="Calibri" w:hAnsi="Calibri"/>
@@ -1477,17 +1476,7 @@
                 <w:szCs w:val="20"/>
                 <w:lang w:val="en-CA"/>
               </w:rPr>
-              <w:t>(</w:t>
-            </w:r>
-            <w:proofErr w:type="gramEnd"/>
-            <w:r>
-              <w:rPr>
-                <w:rFonts w:ascii="Calibri" w:hAnsi="Calibri"/>
-                <w:sz w:val="20"/>
-                <w:szCs w:val="20"/>
-                <w:lang w:val="en-CA"/>
-              </w:rPr>
-              <w:t>20)</w:t>
+              <w:t>(20)</w:t>
             </w:r>
           </w:p>
         </w:tc>
@@ -3146,10 +3135,10 @@
                   <v:path o:extrusionok="f" gradientshapeok="t" o:connecttype="rect"/>
                   <o:lock v:ext="edit" aspectratio="t"/>
                 </v:shapetype>
-                <v:shape id="_x0000_i1025" type="#_x0000_t75" style="width:245.3pt;height:126.4pt" o:ole="">
+                <v:shape id="_x0000_i1025" type="#_x0000_t75" style="width:245.25pt;height:126pt" o:ole="">
                   <v:imagedata r:id="rId10" o:title=""/>
                 </v:shape>
-                <o:OLEObject Type="Embed" ProgID="PBrush" ShapeID="_x0000_i1025" DrawAspect="Content" ObjectID="_1529919053" r:id="rId11"/>
+                <o:OLEObject Type="Embed" ProgID="PBrush" ShapeID="_x0000_i1025" DrawAspect="Content" ObjectID="_1530284617" r:id="rId11"/>
               </w:object>
             </w:r>
           </w:p>
@@ -3203,7 +3192,6 @@
               <w:t xml:space="preserve">2. Final velocity = </w:t>
             </w:r>
             <w:proofErr w:type="spellStart"/>
-            <w:proofErr w:type="gramStart"/>
             <w:r>
               <w:rPr>
                 <w:rFonts w:ascii="Calibri" w:eastAsia="Times New Roman" w:hAnsi="Calibri" w:cs="Times New Roman"/>
@@ -3219,68 +3207,41 @@
                 <w:sz w:val="20"/>
                 <w:szCs w:val="20"/>
               </w:rPr>
-              <w:t>(</w:t>
-            </w:r>
-            <w:proofErr w:type="gramEnd"/>
-            <w:r>
+              <w:t>((initial velocity)^2 + 2*(acceleration due to gravity)*(distance))</w:t>
+            </w:r>
+          </w:p>
+          <w:p>
+            <w:pPr>
               <w:rPr>
                 <w:rFonts w:ascii="Calibri" w:eastAsia="Times New Roman" w:hAnsi="Calibri" w:cs="Times New Roman"/>
                 <w:sz w:val="20"/>
                 <w:szCs w:val="20"/>
               </w:rPr>
-              <w:t>(initial velocity)^2 + 2*(acceleration due to gravity)*(distance))</w:t>
-            </w:r>
-          </w:p>
-          <w:p>
-            <w:pPr>
+            </w:pPr>
+            <w:r>
               <w:rPr>
                 <w:rFonts w:ascii="Calibri" w:eastAsia="Times New Roman" w:hAnsi="Calibri" w:cs="Times New Roman"/>
                 <w:sz w:val="20"/>
                 <w:szCs w:val="20"/>
               </w:rPr>
-            </w:pPr>
-            <w:r>
+              <w:t>3. Final velocity = Initial velocity + (acceleration due to gravity)*(time)</w:t>
+            </w:r>
+          </w:p>
+          <w:p>
+            <w:pPr>
               <w:rPr>
                 <w:rFonts w:ascii="Calibri" w:eastAsia="Times New Roman" w:hAnsi="Calibri" w:cs="Times New Roman"/>
                 <w:sz w:val="20"/>
                 <w:szCs w:val="20"/>
               </w:rPr>
-              <w:t>3. Final velocity = Initial velocity + (acceleration due to gravity)*(time)</w:t>
-            </w:r>
-          </w:p>
-          <w:p>
-            <w:pPr>
+            </w:pPr>
+            <w:r>
               <w:rPr>
                 <w:rFonts w:ascii="Calibri" w:eastAsia="Times New Roman" w:hAnsi="Calibri" w:cs="Times New Roman"/>
                 <w:sz w:val="20"/>
                 <w:szCs w:val="20"/>
               </w:rPr>
-            </w:pPr>
-            <w:r>
-              <w:rPr>
-                <w:rFonts w:ascii="Calibri" w:eastAsia="Times New Roman" w:hAnsi="Calibri" w:cs="Times New Roman"/>
-                <w:sz w:val="20"/>
-                <w:szCs w:val="20"/>
-              </w:rPr>
-              <w:t>4. Distance = ((initial velocity + final velocity)/</w:t>
-            </w:r>
-            <w:proofErr w:type="gramStart"/>
-            <w:r>
-              <w:rPr>
-                <w:rFonts w:ascii="Calibri" w:eastAsia="Times New Roman" w:hAnsi="Calibri" w:cs="Times New Roman"/>
-                <w:sz w:val="20"/>
-                <w:szCs w:val="20"/>
-              </w:rPr>
-              <w:t>2)*</w:t>
-            </w:r>
-            <w:proofErr w:type="gramEnd"/>
-            <w:r>
-              <w:rPr>
-                <w:rFonts w:ascii="Calibri" w:eastAsia="Times New Roman" w:hAnsi="Calibri" w:cs="Times New Roman"/>
-                <w:sz w:val="20"/>
-                <w:szCs w:val="20"/>
-              </w:rPr>
-              <w:t>(time)</w:t>
+              <w:t>4. Distance = ((initial velocity + final velocity)/2)*(time)</w:t>
             </w:r>
           </w:p>
           <w:p>
@@ -7205,25 +7166,7 @@
                 <w:szCs w:val="20"/>
                 <w:lang w:val="en-CA"/>
               </w:rPr>
-              <w:t>Newton’</w:t>
-            </w:r>
-            <w:r>
-              <w:rPr>
-                <w:rFonts w:ascii="Calibri" w:hAnsi="Calibri"/>
-                <w:sz w:val="20"/>
-                <w:szCs w:val="20"/>
-                <w:lang w:val="en-CA"/>
-              </w:rPr>
-              <w:t>s Second</w:t>
-            </w:r>
-            <w:r>
-              <w:rPr>
-                <w:rFonts w:ascii="Calibri" w:hAnsi="Calibri"/>
-                <w:sz w:val="20"/>
-                <w:szCs w:val="20"/>
-                <w:lang w:val="en-CA"/>
-              </w:rPr>
-              <w:t xml:space="preserve"> Law</w:t>
+              <w:t>Newton’s Second Law</w:t>
             </w:r>
           </w:p>
         </w:tc>
@@ -7641,16 +7584,7 @@
                 <w:szCs w:val="20"/>
                 <w:lang w:val="en-CA"/>
               </w:rPr>
-              <w:t xml:space="preserve">Newton’s </w:t>
-            </w:r>
-            <w:r>
-              <w:rPr>
-                <w:rFonts w:ascii="Calibri" w:hAnsi="Calibri"/>
-                <w:sz w:val="20"/>
-                <w:szCs w:val="20"/>
-                <w:lang w:val="en-CA"/>
-              </w:rPr>
-              <w:t>Third Law</w:t>
+              <w:t>Newton’s Third Law</w:t>
             </w:r>
           </w:p>
         </w:tc>
@@ -7710,16 +7644,7 @@
                 <w:szCs w:val="20"/>
                 <w:lang w:val="en-CA"/>
               </w:rPr>
-              <w:t xml:space="preserve">Newton’s third law states that for every action, there is an equal and opposite reaction. </w:t>
-            </w:r>
-            <w:r>
-              <w:rPr>
-                <w:rFonts w:ascii="Calibri" w:hAnsi="Calibri"/>
-                <w:sz w:val="20"/>
-                <w:szCs w:val="20"/>
-                <w:lang w:val="en-CA"/>
-              </w:rPr>
-              <w:t xml:space="preserve"> </w:t>
+              <w:t xml:space="preserve">Newton’s third law states that for every action, there is an equal and opposite reaction.  </w:t>
             </w:r>
           </w:p>
         </w:tc>
@@ -8915,21 +8840,7 @@
               <w:rPr>
                 <w:rFonts w:ascii="Calibri" w:hAnsi="Calibri"/>
               </w:rPr>
-              <w:t xml:space="preserve">Kinetic Energy is described by magnitude since it is scalar and does not have a direction. Its standard metric units of measurement </w:t>
-            </w:r>
-            <w:proofErr w:type="gramStart"/>
-            <w:r>
-              <w:rPr>
-                <w:rFonts w:ascii="Calibri" w:hAnsi="Calibri"/>
-              </w:rPr>
-              <w:t>is</w:t>
-            </w:r>
-            <w:proofErr w:type="gramEnd"/>
-            <w:r>
-              <w:rPr>
-                <w:rFonts w:ascii="Calibri" w:hAnsi="Calibri"/>
-              </w:rPr>
-              <w:t xml:space="preserve"> Joule, which is equal to:</w:t>
+              <w:t>Kinetic Energy is described by magnitude since it is scalar and does not have a direction. Its standard metric units of measurement is Joule, which is equal to:</w:t>
             </w:r>
           </w:p>
           <w:p>
@@ -8990,6 +8901,21 @@
           <w:p>
             <w:pPr>
               <w:rPr>
+                <w:rFonts w:ascii="Calibri" w:hAnsi="Calibri"/>
+              </w:rPr>
+            </w:pPr>
+            <w:bookmarkStart w:id="0" w:name="_GoBack"/>
+            <w:bookmarkEnd w:id="0"/>
+            <w:r>
+              <w:rPr>
+                <w:rFonts w:ascii="Calibri" w:hAnsi="Calibri"/>
+              </w:rPr>
+              <w:t>K = ½ * m* v^2</w:t>
+            </w:r>
+          </w:p>
+          <w:p>
+            <w:pPr>
+              <w:rPr>
                 <w:rFonts w:ascii="Calibri" w:eastAsia="Times New Roman" w:hAnsi="Calibri" w:cs="Times New Roman"/>
                 <w:color w:val="000000" w:themeColor="text1"/>
               </w:rPr>
@@ -9126,586 +9052,6 @@
     </w:tbl>
     <w:p>
       <w:pPr>
-        <w:rPr>
-          <w:rFonts w:ascii="Calibri" w:hAnsi="Calibri"/>
-          <w:b/>
-          <w:u w:val="single"/>
-        </w:rPr>
-      </w:pPr>
-    </w:p>
-    <w:tbl>
-      <w:tblPr>
-        <w:tblStyle w:val="TableGrid"/>
-        <w:tblW w:w="0" w:type="auto"/>
-        <w:tblLook w:val="04A0" w:firstRow="1" w:lastRow="0" w:firstColumn="1" w:lastColumn="0" w:noHBand="0" w:noVBand="1"/>
-      </w:tblPr>
-      <w:tblGrid>
-        <w:gridCol w:w="2202"/>
-        <w:gridCol w:w="7148"/>
-      </w:tblGrid>
-      <w:tr>
-        <w:trPr>
-          <w:trHeight w:val="674"/>
-        </w:trPr>
-        <w:tc>
-          <w:tcPr>
-            <w:tcW w:w="2098" w:type="dxa"/>
-          </w:tcPr>
-          <w:p>
-            <w:pPr>
-              <w:rPr>
-                <w:rFonts w:ascii="Calibri" w:hAnsi="Calibri"/>
-                <w:b/>
-                <w:lang w:val="en-CA"/>
-              </w:rPr>
-            </w:pPr>
-            <w:r>
-              <w:rPr>
-                <w:rFonts w:ascii="Calibri" w:hAnsi="Calibri"/>
-                <w:b/>
-                <w:lang w:val="en-CA"/>
-              </w:rPr>
-              <w:t>Topic</w:t>
-            </w:r>
-          </w:p>
-          <w:p>
-            <w:pPr>
-              <w:rPr>
-                <w:rFonts w:ascii="Calibri" w:hAnsi="Calibri"/>
-                <w:lang w:val="en-CA"/>
-              </w:rPr>
-            </w:pPr>
-          </w:p>
-        </w:tc>
-        <w:tc>
-          <w:tcPr>
-            <w:tcW w:w="7252" w:type="dxa"/>
-          </w:tcPr>
-          <w:p>
-            <w:pPr>
-              <w:rPr>
-                <w:rFonts w:ascii="Calibri" w:hAnsi="Calibri"/>
-                <w:color w:val="000000" w:themeColor="text1"/>
-                <w:lang w:val="en-CA"/>
-              </w:rPr>
-            </w:pPr>
-            <w:r>
-              <w:rPr>
-                <w:rFonts w:ascii="Calibri" w:hAnsi="Calibri"/>
-                <w:color w:val="000000" w:themeColor="text1"/>
-                <w:lang w:val="en-CA"/>
-              </w:rPr>
-              <w:t xml:space="preserve">Fundamentals Part II - Energy </w:t>
-            </w:r>
-          </w:p>
-        </w:tc>
-      </w:tr>
-      <w:tr>
-        <w:tc>
-          <w:tcPr>
-            <w:tcW w:w="2098" w:type="dxa"/>
-          </w:tcPr>
-          <w:p>
-            <w:pPr>
-              <w:rPr>
-                <w:rFonts w:ascii="Calibri" w:hAnsi="Calibri"/>
-                <w:b/>
-                <w:lang w:val="en-CA"/>
-              </w:rPr>
-            </w:pPr>
-            <w:r>
-              <w:rPr>
-                <w:rFonts w:ascii="Calibri" w:hAnsi="Calibri"/>
-                <w:b/>
-                <w:lang w:val="en-CA"/>
-              </w:rPr>
-              <w:t xml:space="preserve">Subtopic </w:t>
-            </w:r>
-          </w:p>
-          <w:p>
-            <w:pPr>
-              <w:rPr>
-                <w:rFonts w:ascii="Calibri" w:hAnsi="Calibri"/>
-                <w:lang w:val="en-CA"/>
-              </w:rPr>
-            </w:pPr>
-          </w:p>
-        </w:tc>
-        <w:tc>
-          <w:tcPr>
-            <w:tcW w:w="7252" w:type="dxa"/>
-          </w:tcPr>
-          <w:p>
-            <w:pPr>
-              <w:rPr>
-                <w:rFonts w:ascii="Calibri" w:hAnsi="Calibri"/>
-                <w:color w:val="000000" w:themeColor="text1"/>
-                <w:lang w:val="en-CA"/>
-              </w:rPr>
-            </w:pPr>
-            <w:r>
-              <w:rPr>
-                <w:rFonts w:ascii="Calibri" w:hAnsi="Calibri"/>
-                <w:color w:val="000000" w:themeColor="text1"/>
-                <w:lang w:val="en-CA"/>
-              </w:rPr>
-              <w:t xml:space="preserve">Kinetic Energy </w:t>
-            </w:r>
-          </w:p>
-        </w:tc>
-      </w:tr>
-      <w:tr>
-        <w:trPr>
-          <w:trHeight w:val="619"/>
-        </w:trPr>
-        <w:tc>
-          <w:tcPr>
-            <w:tcW w:w="2098" w:type="dxa"/>
-          </w:tcPr>
-          <w:p>
-            <w:pPr>
-              <w:rPr>
-                <w:rFonts w:ascii="Calibri" w:hAnsi="Calibri"/>
-                <w:b/>
-                <w:lang w:val="en-CA"/>
-              </w:rPr>
-            </w:pPr>
-            <w:r>
-              <w:rPr>
-                <w:rFonts w:ascii="Calibri" w:hAnsi="Calibri"/>
-                <w:b/>
-                <w:lang w:val="en-CA"/>
-              </w:rPr>
-              <w:t>Concept Name</w:t>
-            </w:r>
-          </w:p>
-          <w:p>
-            <w:pPr>
-              <w:rPr>
-                <w:rFonts w:ascii="Calibri" w:hAnsi="Calibri"/>
-                <w:b/>
-                <w:lang w:val="en-CA"/>
-              </w:rPr>
-            </w:pPr>
-          </w:p>
-        </w:tc>
-        <w:tc>
-          <w:tcPr>
-            <w:tcW w:w="7252" w:type="dxa"/>
-          </w:tcPr>
-          <w:p>
-            <w:pPr>
-              <w:rPr>
-                <w:rFonts w:ascii="Calibri" w:hAnsi="Calibri"/>
-                <w:color w:val="000000" w:themeColor="text1"/>
-                <w:lang w:val="en-CA"/>
-              </w:rPr>
-            </w:pPr>
-            <w:r>
-              <w:rPr>
-                <w:rFonts w:ascii="Calibri" w:hAnsi="Calibri"/>
-                <w:color w:val="000000" w:themeColor="text1"/>
-                <w:lang w:val="en-CA"/>
-              </w:rPr>
-              <w:t>General Concepts</w:t>
-            </w:r>
-          </w:p>
-        </w:tc>
-      </w:tr>
-      <w:tr>
-        <w:trPr>
-          <w:trHeight w:val="744"/>
-        </w:trPr>
-        <w:tc>
-          <w:tcPr>
-            <w:tcW w:w="2098" w:type="dxa"/>
-          </w:tcPr>
-          <w:p>
-            <w:pPr>
-              <w:rPr>
-                <w:rFonts w:ascii="Calibri" w:hAnsi="Calibri"/>
-                <w:b/>
-                <w:lang w:val="en-CA"/>
-              </w:rPr>
-            </w:pPr>
-            <w:r>
-              <w:rPr>
-                <w:rFonts w:ascii="Calibri" w:hAnsi="Calibri"/>
-                <w:b/>
-                <w:lang w:val="en-CA"/>
-              </w:rPr>
-              <w:t xml:space="preserve">Description </w:t>
-            </w:r>
-          </w:p>
-          <w:p>
-            <w:pPr>
-              <w:rPr>
-                <w:rFonts w:ascii="Calibri" w:hAnsi="Calibri"/>
-                <w:b/>
-                <w:lang w:val="en-CA"/>
-              </w:rPr>
-            </w:pPr>
-          </w:p>
-        </w:tc>
-        <w:tc>
-          <w:tcPr>
-            <w:tcW w:w="7252" w:type="dxa"/>
-          </w:tcPr>
-          <w:p>
-            <w:pPr>
-              <w:rPr>
-                <w:rFonts w:ascii="Calibri" w:hAnsi="Calibri"/>
-              </w:rPr>
-            </w:pPr>
-            <w:r>
-              <w:rPr>
-                <w:rFonts w:ascii="Calibri" w:hAnsi="Calibri"/>
-              </w:rPr>
-              <w:t xml:space="preserve">Kinetic Energy is the energy in motion, so any object that has motion (whether if it’s vertical or horizontal) has kinetic energy. </w:t>
-            </w:r>
-          </w:p>
-          <w:p>
-            <w:pPr>
-              <w:rPr>
-                <w:rFonts w:ascii="Calibri" w:hAnsi="Calibri"/>
-              </w:rPr>
-            </w:pPr>
-            <w:r>
-              <w:rPr>
-                <w:rFonts w:ascii="Calibri" w:hAnsi="Calibri"/>
-              </w:rPr>
-              <w:t>There are many forms of Kinetic energy – rotational (energy from rotation motion), vibrational (energy from vibrational motion), and translational (energy from motion from one location to another).</w:t>
-            </w:r>
-          </w:p>
-          <w:p>
-            <w:pPr>
-              <w:rPr>
-                <w:rFonts w:ascii="Calibri" w:hAnsi="Calibri"/>
-              </w:rPr>
-            </w:pPr>
-            <w:r>
-              <w:rPr>
-                <w:rFonts w:ascii="Calibri" w:hAnsi="Calibri"/>
-              </w:rPr>
-              <w:t>Kinetic energy depends on two variables – mass (m) and speed (v) of the object:</w:t>
-            </w:r>
-          </w:p>
-          <w:p>
-            <w:pPr>
-              <w:jc w:val="center"/>
-              <w:rPr>
-                <w:rFonts w:ascii="Calibri" w:hAnsi="Calibri"/>
-              </w:rPr>
-            </w:pPr>
-            <w:r>
-              <w:rPr>
-                <w:rFonts w:ascii="Calibri" w:hAnsi="Calibri"/>
-              </w:rPr>
-              <w:t>K = ½ * m* v^2</w:t>
-            </w:r>
-          </w:p>
-          <w:p>
-            <w:pPr>
-              <w:rPr>
-                <w:rFonts w:ascii="Calibri" w:hAnsi="Calibri"/>
-              </w:rPr>
-            </w:pPr>
-            <w:r>
-              <w:rPr>
-                <w:rFonts w:ascii="Calibri" w:hAnsi="Calibri"/>
-              </w:rPr>
-              <w:t>This indicates kinetic energy of an object is DIRECTLY PROPORTIONAL to the square of its speed, meaning:</w:t>
-            </w:r>
-          </w:p>
-          <w:p>
-            <w:pPr>
-              <w:pStyle w:val="ListParagraph"/>
-              <w:numPr>
-                <w:ilvl w:val="0"/>
-                <w:numId w:val="9"/>
-              </w:numPr>
-              <w:rPr>
-                <w:rFonts w:ascii="Calibri" w:hAnsi="Calibri"/>
-              </w:rPr>
-            </w:pPr>
-            <w:r>
-              <w:rPr>
-                <w:rFonts w:ascii="Calibri" w:hAnsi="Calibri"/>
-              </w:rPr>
-              <w:t>If there is a twofold of speed, the KE will increase by a factor of four</w:t>
-            </w:r>
-          </w:p>
-          <w:p>
-            <w:pPr>
-              <w:pStyle w:val="ListParagraph"/>
-              <w:numPr>
-                <w:ilvl w:val="0"/>
-                <w:numId w:val="9"/>
-              </w:numPr>
-              <w:rPr>
-                <w:rFonts w:ascii="Calibri" w:hAnsi="Calibri"/>
-              </w:rPr>
-            </w:pPr>
-            <w:r>
-              <w:rPr>
-                <w:rFonts w:ascii="Calibri" w:hAnsi="Calibri"/>
-              </w:rPr>
-              <w:t>If there is a threefold of speed, the KE will increase by a factor of nine</w:t>
-            </w:r>
-          </w:p>
-          <w:p>
-            <w:pPr>
-              <w:pStyle w:val="ListParagraph"/>
-              <w:numPr>
-                <w:ilvl w:val="0"/>
-                <w:numId w:val="9"/>
-              </w:numPr>
-              <w:rPr>
-                <w:rFonts w:ascii="Calibri" w:hAnsi="Calibri"/>
-              </w:rPr>
-            </w:pPr>
-            <w:r>
-              <w:rPr>
-                <w:rFonts w:ascii="Calibri" w:hAnsi="Calibri"/>
-              </w:rPr>
-              <w:t>And so on….</w:t>
-            </w:r>
-          </w:p>
-          <w:p>
-            <w:pPr>
-              <w:rPr>
-                <w:rFonts w:ascii="Calibri" w:hAnsi="Calibri"/>
-              </w:rPr>
-            </w:pPr>
-            <w:r>
-              <w:rPr>
-                <w:rFonts w:ascii="Calibri" w:hAnsi="Calibri"/>
-              </w:rPr>
-              <w:t>Simply put, the KE is dependent on the square of speed.</w:t>
-            </w:r>
-          </w:p>
-          <w:p>
-            <w:pPr>
-              <w:rPr>
-                <w:rFonts w:ascii="Calibri" w:hAnsi="Calibri"/>
-              </w:rPr>
-            </w:pPr>
-            <w:r>
-              <w:rPr>
-                <w:rFonts w:ascii="Calibri" w:hAnsi="Calibri"/>
-              </w:rPr>
-              <w:t xml:space="preserve">Kinetic Energy is described by magnitude since it is scalar and does not have a direction. Its standard metric units of measurement </w:t>
-            </w:r>
-            <w:proofErr w:type="gramStart"/>
-            <w:r>
-              <w:rPr>
-                <w:rFonts w:ascii="Calibri" w:hAnsi="Calibri"/>
-              </w:rPr>
-              <w:t>is</w:t>
-            </w:r>
-            <w:proofErr w:type="gramEnd"/>
-            <w:r>
-              <w:rPr>
-                <w:rFonts w:ascii="Calibri" w:hAnsi="Calibri"/>
-              </w:rPr>
-              <w:t xml:space="preserve"> Joule, which is equal to:</w:t>
-            </w:r>
-          </w:p>
-          <w:p>
-            <w:pPr>
-              <w:jc w:val="center"/>
-              <w:rPr>
-                <w:rFonts w:ascii="Calibri" w:hAnsi="Calibri"/>
-              </w:rPr>
-            </w:pPr>
-            <w:r>
-              <w:rPr>
-                <w:rFonts w:ascii="Calibri" w:hAnsi="Calibri"/>
-              </w:rPr>
-              <w:t>1 Joules = 1kg * m^2/s^2</w:t>
-            </w:r>
-          </w:p>
-        </w:tc>
-      </w:tr>
-      <w:tr>
-        <w:trPr>
-          <w:trHeight w:val="619"/>
-        </w:trPr>
-        <w:tc>
-          <w:tcPr>
-            <w:tcW w:w="2098" w:type="dxa"/>
-          </w:tcPr>
-          <w:p>
-            <w:pPr>
-              <w:rPr>
-                <w:rFonts w:ascii="Calibri" w:hAnsi="Calibri"/>
-                <w:b/>
-                <w:lang w:val="en-CA"/>
-              </w:rPr>
-            </w:pPr>
-            <w:r>
-              <w:rPr>
-                <w:rFonts w:ascii="Calibri" w:hAnsi="Calibri"/>
-                <w:b/>
-                <w:lang w:val="en-CA"/>
-              </w:rPr>
-              <w:lastRenderedPageBreak/>
-              <w:t xml:space="preserve">Formula </w:t>
-            </w:r>
-          </w:p>
-          <w:p>
-            <w:pPr>
-              <w:rPr>
-                <w:rFonts w:ascii="Calibri" w:hAnsi="Calibri"/>
-                <w:lang w:val="en-CA"/>
-              </w:rPr>
-            </w:pPr>
-          </w:p>
-        </w:tc>
-        <w:tc>
-          <w:tcPr>
-            <w:tcW w:w="7252" w:type="dxa"/>
-          </w:tcPr>
-          <w:p>
-            <w:pPr>
-              <w:rPr>
-                <w:rFonts w:ascii="Calibri" w:eastAsia="Times New Roman" w:hAnsi="Calibri" w:cs="Times New Roman"/>
-                <w:color w:val="000000" w:themeColor="text1"/>
-              </w:rPr>
-            </w:pPr>
-            <w:r>
-              <w:rPr>
-                <w:rFonts w:ascii="Calibri" w:hAnsi="Calibri"/>
-              </w:rPr>
-              <w:t>1 Joules = 1kg * m^2/s^2</w:t>
-            </w:r>
-          </w:p>
-        </w:tc>
-      </w:tr>
-      <w:tr>
-        <w:tc>
-          <w:tcPr>
-            <w:tcW w:w="2098" w:type="dxa"/>
-          </w:tcPr>
-          <w:p>
-            <w:pPr>
-              <w:rPr>
-                <w:rFonts w:ascii="Calibri" w:hAnsi="Calibri"/>
-                <w:b/>
-                <w:lang w:val="en-CA"/>
-              </w:rPr>
-            </w:pPr>
-            <w:r>
-              <w:rPr>
-                <w:rFonts w:ascii="Calibri" w:hAnsi="Calibri"/>
-                <w:b/>
-                <w:lang w:val="en-CA"/>
-              </w:rPr>
-              <w:t xml:space="preserve">Drawing/Animation </w:t>
-            </w:r>
-          </w:p>
-          <w:p>
-            <w:pPr>
-              <w:rPr>
-                <w:rFonts w:ascii="Calibri" w:hAnsi="Calibri"/>
-                <w:lang w:val="en-CA"/>
-              </w:rPr>
-            </w:pPr>
-          </w:p>
-        </w:tc>
-        <w:tc>
-          <w:tcPr>
-            <w:tcW w:w="7252" w:type="dxa"/>
-          </w:tcPr>
-          <w:p>
-            <w:pPr>
-              <w:rPr>
-                <w:rFonts w:ascii="Calibri" w:hAnsi="Calibri"/>
-                <w:color w:val="000000" w:themeColor="text1"/>
-                <w:lang w:val="en-CA"/>
-              </w:rPr>
-            </w:pPr>
-            <w:r>
-              <w:rPr>
-                <w:rFonts w:ascii="Calibri" w:hAnsi="Calibri"/>
-                <w:color w:val="000000" w:themeColor="text1"/>
-                <w:lang w:val="en-CA"/>
-              </w:rPr>
-              <w:t xml:space="preserve">N/A </w:t>
-            </w:r>
-          </w:p>
-        </w:tc>
-      </w:tr>
-      <w:tr>
-        <w:tc>
-          <w:tcPr>
-            <w:tcW w:w="2098" w:type="dxa"/>
-          </w:tcPr>
-          <w:p>
-            <w:pPr>
-              <w:rPr>
-                <w:rFonts w:ascii="Calibri" w:hAnsi="Calibri"/>
-                <w:b/>
-                <w:lang w:val="en-CA"/>
-              </w:rPr>
-            </w:pPr>
-            <w:r>
-              <w:rPr>
-                <w:rFonts w:ascii="Calibri" w:hAnsi="Calibri"/>
-                <w:b/>
-                <w:lang w:val="en-CA"/>
-              </w:rPr>
-              <w:t>Relevant Tags</w:t>
-            </w:r>
-          </w:p>
-          <w:p>
-            <w:pPr>
-              <w:rPr>
-                <w:rFonts w:ascii="Calibri" w:hAnsi="Calibri"/>
-                <w:lang w:val="en-CA"/>
-              </w:rPr>
-            </w:pPr>
-          </w:p>
-        </w:tc>
-        <w:tc>
-          <w:tcPr>
-            <w:tcW w:w="7252" w:type="dxa"/>
-          </w:tcPr>
-          <w:p>
-            <w:pPr>
-              <w:rPr>
-                <w:rFonts w:ascii="Calibri" w:hAnsi="Calibri"/>
-              </w:rPr>
-            </w:pPr>
-            <w:r>
-              <w:rPr>
-                <w:rFonts w:ascii="Calibri" w:hAnsi="Calibri"/>
-                <w:b/>
-              </w:rPr>
-              <w:t>Kinetic</w:t>
-            </w:r>
-            <w:r>
-              <w:rPr>
-                <w:rFonts w:ascii="Calibri" w:hAnsi="Calibri"/>
-              </w:rPr>
-              <w:t>: KE, kinetic, energy, rotational, transitional, orbital, speed, velocity, k, magnitude, scalar, joules, motion, vertical, horizontal</w:t>
-            </w:r>
-          </w:p>
-          <w:p>
-            <w:pPr>
-              <w:rPr>
-                <w:rFonts w:ascii="Calibri" w:hAnsi="Calibri"/>
-                <w:color w:val="000000" w:themeColor="text1"/>
-                <w:lang w:val="en-CA"/>
-              </w:rPr>
-            </w:pPr>
-          </w:p>
-        </w:tc>
-      </w:tr>
-    </w:tbl>
-    <w:p>
-      <w:pPr>
-        <w:jc w:val="center"/>
         <w:rPr>
           <w:b/>
           <w:sz w:val="40"/>
@@ -10053,6 +9399,7 @@
                 <w:b/>
                 <w:lang w:val="en-CA"/>
               </w:rPr>
+              <w:lastRenderedPageBreak/>
               <w:t xml:space="preserve">Drawing/Animation </w:t>
             </w:r>
           </w:p>
@@ -10220,7 +9567,6 @@
                 <w:b/>
                 <w:lang w:val="en-CA"/>
               </w:rPr>
-              <w:lastRenderedPageBreak/>
               <w:t>Topic</w:t>
             </w:r>
           </w:p>
@@ -10929,7 +10275,6 @@
           </w:p>
           <w:p>
             <w:r>
-              <w:lastRenderedPageBreak/>
               <w:t>The amount of elastic potential energy stored in such a device is related to the amount of stretch of the device - the more stretch, the more stored energy.</w:t>
             </w:r>
           </w:p>
@@ -11130,70 +10475,70 @@
                 <w:b/>
                 <w:lang w:val="en-CA"/>
               </w:rPr>
+              <w:t xml:space="preserve">Formula </w:t>
+            </w:r>
+          </w:p>
+          <w:p>
+            <w:pPr>
+              <w:rPr>
+                <w:rFonts w:ascii="Calibri" w:hAnsi="Calibri"/>
+                <w:lang w:val="en-CA"/>
+              </w:rPr>
+            </w:pPr>
+          </w:p>
+        </w:tc>
+        <w:tc>
+          <w:tcPr>
+            <w:tcW w:w="7148" w:type="dxa"/>
+          </w:tcPr>
+          <w:p>
+            <w:pPr>
+              <w:jc w:val="center"/>
+            </w:pPr>
+            <w:r>
+              <w:t xml:space="preserve">Work = </w:t>
+            </w:r>
+            <w:r>
+              <w:t>Δ</w:t>
+            </w:r>
+            <w:r>
+              <w:t>PE</w:t>
+            </w:r>
+            <w:r>
+              <w:t xml:space="preserve"> = 1/2 * k *</w:t>
+            </w:r>
+            <w:r>
+              <w:t xml:space="preserve"> x</w:t>
+            </w:r>
+            <w:r>
+              <w:t>^</w:t>
+            </w:r>
+            <w:r>
+              <w:t>2</w:t>
+            </w:r>
+          </w:p>
+        </w:tc>
+      </w:tr>
+      <w:tr>
+        <w:tc>
+          <w:tcPr>
+            <w:tcW w:w="2202" w:type="dxa"/>
+          </w:tcPr>
+          <w:p>
+            <w:pPr>
+              <w:rPr>
+                <w:rFonts w:ascii="Calibri" w:hAnsi="Calibri"/>
+                <w:b/>
+                <w:lang w:val="en-CA"/>
+              </w:rPr>
+            </w:pPr>
+            <w:r>
+              <w:rPr>
+                <w:rFonts w:ascii="Calibri" w:hAnsi="Calibri"/>
+                <w:b/>
+                <w:lang w:val="en-CA"/>
+              </w:rPr>
               <w:lastRenderedPageBreak/>
-              <w:t xml:space="preserve">Formula </w:t>
-            </w:r>
-          </w:p>
-          <w:p>
-            <w:pPr>
-              <w:rPr>
-                <w:rFonts w:ascii="Calibri" w:hAnsi="Calibri"/>
-                <w:lang w:val="en-CA"/>
-              </w:rPr>
-            </w:pPr>
-          </w:p>
-        </w:tc>
-        <w:tc>
-          <w:tcPr>
-            <w:tcW w:w="7148" w:type="dxa"/>
-          </w:tcPr>
-          <w:p>
-            <w:pPr>
-              <w:jc w:val="center"/>
-            </w:pPr>
-            <w:r>
-              <w:t xml:space="preserve">Work = </w:t>
-            </w:r>
-            <w:r>
-              <w:t>Δ</w:t>
-            </w:r>
-            <w:r>
-              <w:t>PE</w:t>
-            </w:r>
-            <w:r>
-              <w:t xml:space="preserve"> = 1/2 * k *</w:t>
-            </w:r>
-            <w:r>
-              <w:t xml:space="preserve"> x</w:t>
-            </w:r>
-            <w:r>
-              <w:t>^</w:t>
-            </w:r>
-            <w:r>
-              <w:t>2</w:t>
-            </w:r>
-          </w:p>
-        </w:tc>
-      </w:tr>
-      <w:tr>
-        <w:tc>
-          <w:tcPr>
-            <w:tcW w:w="2202" w:type="dxa"/>
-          </w:tcPr>
-          <w:p>
-            <w:pPr>
-              <w:rPr>
-                <w:rFonts w:ascii="Calibri" w:hAnsi="Calibri"/>
-                <w:b/>
-                <w:lang w:val="en-CA"/>
-              </w:rPr>
-            </w:pPr>
-            <w:r>
-              <w:rPr>
-                <w:rFonts w:ascii="Calibri" w:hAnsi="Calibri"/>
-                <w:b/>
-                <w:lang w:val="en-CA"/>
-              </w:rPr>
               <w:t xml:space="preserve">Drawing/Animation </w:t>
             </w:r>
           </w:p>
@@ -11446,7 +10791,6 @@
                 <w:b/>
                 <w:lang w:val="en-CA"/>
               </w:rPr>
-              <w:lastRenderedPageBreak/>
               <w:t xml:space="preserve">Subtopic </w:t>
             </w:r>
           </w:p>
@@ -11669,15 +11013,7 @@
           </w:p>
           <w:p>
             <w:r>
-              <w:t xml:space="preserve">Since there </w:t>
-            </w:r>
-            <w:proofErr w:type="gramStart"/>
-            <w:r>
-              <w:t>is</w:t>
-            </w:r>
-            <w:proofErr w:type="gramEnd"/>
-            <w:r>
-              <w:t xml:space="preserve"> two types of Potential Energy, the equation can be rewritten as:</w:t>
+              <w:t>Since there is two types of Potential Energy, the equation can be rewritten as:</w:t>
             </w:r>
           </w:p>
           <w:p>
@@ -12192,7 +11528,6 @@
                 <w:b/>
                 <w:lang w:val="en-CA"/>
               </w:rPr>
-              <w:lastRenderedPageBreak/>
               <w:t xml:space="preserve">Formula </w:t>
             </w:r>
           </w:p>
@@ -12642,6 +11977,7 @@
           </w:p>
           <w:p>
             <w:r>
+              <w:lastRenderedPageBreak/>
               <w:t xml:space="preserve">In order for a force to qualify as having done work on an object, there must be a displacement and the force must cause the displacement. </w:t>
             </w:r>
           </w:p>
@@ -12723,6 +12059,7 @@
                 <w:b/>
                 <w:lang w:val="en-CA"/>
               </w:rPr>
+              <w:lastRenderedPageBreak/>
               <w:t xml:space="preserve">Formula </w:t>
             </w:r>
           </w:p>
@@ -13419,6 +12756,7 @@
                 <w:b/>
                 <w:lang w:val="en-CA"/>
               </w:rPr>
+              <w:lastRenderedPageBreak/>
               <w:t>Topic</w:t>
             </w:r>
           </w:p>
@@ -13765,7 +13103,6 @@
                 <w:b/>
                 <w:lang w:val="en-CA"/>
               </w:rPr>
-              <w:lastRenderedPageBreak/>
               <w:t xml:space="preserve">Formula </w:t>
             </w:r>
           </w:p>
@@ -14211,6 +13548,7 @@
           </w:p>
           <w:p>
             <w:r>
+              <w:lastRenderedPageBreak/>
               <w:t xml:space="preserve">Now in any given interaction, the forces which are exerted upon an object act for the same amount of time. You can't contact another object and not be contacted yourself (by that object). </w:t>
             </w:r>
           </w:p>
@@ -14314,7 +13652,6 @@
           </w:p>
           <w:p>
             <w:r>
-              <w:lastRenderedPageBreak/>
               <w:t>The total amount of momentum possessed by the two objects does not change. Momentum is simply transferred from one object to the other object.</w:t>
             </w:r>
           </w:p>
@@ -14425,7 +13762,6 @@
                 <w:b/>
                 <w:lang w:val="en-CA"/>
               </w:rPr>
-              <w:lastRenderedPageBreak/>
               <w:t xml:space="preserve">Formula </w:t>
             </w:r>
           </w:p>
@@ -14834,6 +14170,7 @@
                 <w:b/>
                 <w:lang w:val="en-CA"/>
               </w:rPr>
+              <w:lastRenderedPageBreak/>
               <w:t xml:space="preserve">Description </w:t>
             </w:r>
           </w:p>
@@ -15446,6 +14783,7 @@
               <w:rPr>
                 <w:noProof/>
               </w:rPr>
+              <w:lastRenderedPageBreak/>
               <w:drawing>
                 <wp:inline distT="0" distB="0" distL="0" distR="0" wp14:anchorId="792BC927" wp14:editId="1FD0DFB2">
                   <wp:extent cx="1743075" cy="219075"/>
@@ -15515,6 +14853,7 @@
                 <w:b/>
                 <w:lang w:val="en-CA"/>
               </w:rPr>
+              <w:lastRenderedPageBreak/>
               <w:t xml:space="preserve">Formula </w:t>
             </w:r>
           </w:p>
@@ -15711,7 +15050,6 @@
                 <w:b/>
                 <w:lang w:val="en-CA"/>
               </w:rPr>
-              <w:lastRenderedPageBreak/>
               <w:t>Relevant Tags</w:t>
             </w:r>
           </w:p>
@@ -16158,6 +15496,7 @@
                 <w:b/>
                 <w:lang w:val="en-CA"/>
               </w:rPr>
+              <w:lastRenderedPageBreak/>
               <w:t xml:space="preserve">Drawing/Animation </w:t>
             </w:r>
           </w:p>
@@ -16764,6 +16103,7 @@
               <w:rPr>
                 <w:b/>
               </w:rPr>
+              <w:lastRenderedPageBreak/>
               <w:t xml:space="preserve">Kepler’s Laws </w:t>
             </w:r>
           </w:p>
@@ -16779,6 +16119,7 @@
               <w:rPr>
                 <w:b/>
               </w:rPr>
+              <w:lastRenderedPageBreak/>
               <w:t>Eclipse</w:t>
             </w:r>
             <w:r>
@@ -17164,7 +16505,6 @@
                 <w:b/>
                 <w:lang w:val="en-CA"/>
               </w:rPr>
-              <w:lastRenderedPageBreak/>
               <w:t xml:space="preserve">Formula </w:t>
             </w:r>
           </w:p>
@@ -17548,6 +16888,7 @@
                 <w:b/>
                 <w:lang w:val="en-CA"/>
               </w:rPr>
+              <w:lastRenderedPageBreak/>
               <w:t xml:space="preserve">Description </w:t>
             </w:r>
           </w:p>
@@ -17627,11 +16968,7 @@
           </w:p>
           <w:p>
             <w:r>
-              <w:t xml:space="preserve">Since the base of these triangles are shortest when the earth is farthest from the sun, the earth would have to be moving more slowly </w:t>
-            </w:r>
-            <w:r>
-              <w:lastRenderedPageBreak/>
-              <w:t>in order for this imaginary area to be the same size as when the earth is closest to the sun.</w:t>
+              <w:t>Since the base of these triangles are shortest when the earth is farthest from the sun, the earth would have to be moving more slowly in order for this imaginary area to be the same size as when the earth is closest to the sun.</w:t>
             </w:r>
           </w:p>
           <w:p>
@@ -17665,7 +17002,6 @@
                 <w:b/>
                 <w:lang w:val="en-CA"/>
               </w:rPr>
-              <w:lastRenderedPageBreak/>
               <w:t xml:space="preserve">Formula </w:t>
             </w:r>
           </w:p>
@@ -18046,6 +17382,7 @@
                 <w:b/>
                 <w:lang w:val="en-CA"/>
               </w:rPr>
+              <w:lastRenderedPageBreak/>
               <w:t>Concept Name</w:t>
             </w:r>
           </w:p>
@@ -18173,7 +17510,6 @@
               <w:rPr>
                 <w:noProof/>
               </w:rPr>
-              <w:lastRenderedPageBreak/>
               <w:drawing>
                 <wp:inline distT="0" distB="0" distL="0" distR="0" wp14:anchorId="5E8C3A14" wp14:editId="449CEFD3">
                   <wp:extent cx="3436883" cy="751232"/>
@@ -18286,6 +17622,7 @@
           <w:p/>
           <w:p>
             <w:r>
+              <w:lastRenderedPageBreak/>
               <w:t xml:space="preserve">Additionally, the same law that describes the T2/R3 ratio for the planets' orbits about the sun also accurately describes the T2/R3 ratio for any satellite (whether a moon or a man-made satellite) about any planet. </w:t>
             </w:r>
           </w:p>
@@ -18589,7 +17926,6 @@
                 <w:b/>
                 <w:lang w:val="en-CA"/>
               </w:rPr>
-              <w:lastRenderedPageBreak/>
               <w:t xml:space="preserve">Subtopic </w:t>
             </w:r>
           </w:p>
@@ -18761,15 +18097,7 @@
             </w:r>
             <w:proofErr w:type="spellEnd"/>
             <w:r>
-              <w:t xml:space="preserve"> = (M(sat) * v</w:t>
-            </w:r>
-            <w:proofErr w:type="gramStart"/>
-            <w:r>
-              <w:t>2 )</w:t>
-            </w:r>
-            <w:proofErr w:type="gramEnd"/>
-            <w:r>
-              <w:t xml:space="preserve"> / R</w:t>
+              <w:t xml:space="preserve"> = (M(sat) * v2 ) / R</w:t>
             </w:r>
           </w:p>
           <w:p>
@@ -18787,99 +18115,87 @@
             </w:r>
             <w:proofErr w:type="spellEnd"/>
             <w:r>
+              <w:t xml:space="preserve"> = ( G * M(sat) * M(Central) ) / R2</w:t>
+            </w:r>
+          </w:p>
+          <w:p>
+            <w:pPr>
+              <w:jc w:val="center"/>
+            </w:pPr>
+          </w:p>
+          <w:p>
+            <w:r>
+              <w:t xml:space="preserve">Since </w:t>
+            </w:r>
+            <w:proofErr w:type="spellStart"/>
+            <w:r>
+              <w:t>Fgrav</w:t>
+            </w:r>
+            <w:proofErr w:type="spellEnd"/>
+            <w:r>
               <w:t xml:space="preserve"> = </w:t>
             </w:r>
-            <w:proofErr w:type="gramStart"/>
-            <w:r>
-              <w:t>( G</w:t>
-            </w:r>
-            <w:proofErr w:type="gramEnd"/>
-            <w:r>
-              <w:t xml:space="preserve"> * M(sat) * M(Central) ) / R2</w:t>
+            <w:proofErr w:type="spellStart"/>
+            <w:r>
+              <w:t>Fnet</w:t>
+            </w:r>
+            <w:proofErr w:type="spellEnd"/>
+            <w:r>
+              <w:t>, the above expressions for centripetal force and gravitational force can be set equal to each other. That means:</w:t>
             </w:r>
           </w:p>
           <w:p>
             <w:pPr>
               <w:jc w:val="center"/>
             </w:pPr>
-          </w:p>
-          <w:p>
-            <w:r>
-              <w:t xml:space="preserve">Since </w:t>
+            <w:r>
+              <w:t>(M(sat) * v2) / R = (G * M(sat) * M(Central)) / R2</w:t>
+            </w:r>
+          </w:p>
+          <w:p>
+            <w:r>
+              <w:t xml:space="preserve">The mass of the satellite is present on both sides of the equation, so it can be canceled by dividing through by M(sat). </w:t>
+            </w:r>
+          </w:p>
+          <w:p/>
+          <w:p>
+            <w:r>
+              <w:lastRenderedPageBreak/>
+              <w:t>Then both sides of the equation can be multiplied by R, leaving the following equation.</w:t>
+            </w:r>
+          </w:p>
+          <w:p>
+            <w:pPr>
+              <w:jc w:val="center"/>
+            </w:pPr>
+            <w:r>
+              <w:t>v2 = (G * M(Central)) / R</w:t>
+            </w:r>
+          </w:p>
+          <w:p>
+            <w:pPr>
+              <w:jc w:val="center"/>
+            </w:pPr>
+          </w:p>
+          <w:p>
+            <w:r>
+              <w:t>Taking the square root of each side, leaves the following equation for the velocity of a satellite moving about a central body in circular motion</w:t>
+            </w:r>
+          </w:p>
+          <w:p>
+            <w:pPr>
+              <w:jc w:val="center"/>
+            </w:pPr>
+            <w:r>
+              <w:t xml:space="preserve">V = </w:t>
             </w:r>
             <w:proofErr w:type="spellStart"/>
             <w:r>
-              <w:t>Fgrav</w:t>
+              <w:t>sqrt</w:t>
             </w:r>
             <w:proofErr w:type="spellEnd"/>
             <w:r>
-              <w:t xml:space="preserve"> = </w:t>
-            </w:r>
-            <w:proofErr w:type="spellStart"/>
-            <w:r>
-              <w:t>Fnet</w:t>
-            </w:r>
-            <w:proofErr w:type="spellEnd"/>
-            <w:r>
-              <w:t>, the above expressions for centripetal force and gravitational force can be set equal to each other. That means:</w:t>
-            </w:r>
-          </w:p>
-          <w:p>
-            <w:pPr>
-              <w:jc w:val="center"/>
-            </w:pPr>
-            <w:r>
-              <w:t>(M(sat) * v2) / R = (G * M(sat) * M(Central)) / R2</w:t>
-            </w:r>
-          </w:p>
-          <w:p>
-            <w:r>
-              <w:t xml:space="preserve">The mass of the satellite is present on both sides of the equation, so it can be canceled by dividing through by M(sat). </w:t>
-            </w:r>
-          </w:p>
-          <w:p/>
-          <w:p>
-            <w:r>
-              <w:t>Then both sides of the equation can be multiplied by R, leaving the following equation.</w:t>
-            </w:r>
-          </w:p>
-          <w:p>
-            <w:pPr>
-              <w:jc w:val="center"/>
-            </w:pPr>
-            <w:r>
-              <w:t>v2 = (G * M(Central)) / R</w:t>
-            </w:r>
-          </w:p>
-          <w:p>
-            <w:pPr>
-              <w:jc w:val="center"/>
-            </w:pPr>
-          </w:p>
-          <w:p>
-            <w:r>
-              <w:t>Taking the square root of each side, leaves the following equation for the velocity of a satellite moving about a central body in circular motion</w:t>
-            </w:r>
-          </w:p>
-          <w:p>
-            <w:pPr>
-              <w:jc w:val="center"/>
-            </w:pPr>
-            <w:r>
-              <w:t xml:space="preserve">V = </w:t>
-            </w:r>
-            <w:proofErr w:type="spellStart"/>
-            <w:proofErr w:type="gramStart"/>
-            <w:r>
-              <w:t>sqrt</w:t>
-            </w:r>
-            <w:proofErr w:type="spellEnd"/>
-            <w:r>
-              <w:t>(</w:t>
-            </w:r>
-            <w:proofErr w:type="gramEnd"/>
-            <w:r>
-              <w:t>(G * M(Central)) / R)</w:t>
+              <w:t>((G * M(Central)) / R)</w:t>
             </w:r>
           </w:p>
           <w:p>
@@ -18926,6 +18242,7 @@
                 <w:b/>
                 <w:lang w:val="en-CA"/>
               </w:rPr>
+              <w:lastRenderedPageBreak/>
               <w:t xml:space="preserve">Formula </w:t>
             </w:r>
           </w:p>
@@ -18950,17 +18267,12 @@
               <w:t xml:space="preserve">V = </w:t>
             </w:r>
             <w:proofErr w:type="spellStart"/>
-            <w:proofErr w:type="gramStart"/>
             <w:r>
               <w:t>sqrt</w:t>
             </w:r>
             <w:proofErr w:type="spellEnd"/>
             <w:r>
-              <w:t>(</w:t>
-            </w:r>
-            <w:proofErr w:type="gramEnd"/>
-            <w:r>
-              <w:t>(G * M(Central)) / R)</w:t>
+              <w:t>((G * M(Central)) / R)</w:t>
             </w:r>
           </w:p>
           <w:p/>
@@ -19039,7 +18351,6 @@
                 <w:b/>
                 <w:lang w:val="en-CA"/>
               </w:rPr>
-              <w:lastRenderedPageBreak/>
               <w:t>Relevant Tags</w:t>
             </w:r>
           </w:p>
@@ -19480,6 +18791,7 @@
                 <w:b/>
                 <w:lang w:val="en-CA"/>
               </w:rPr>
+              <w:lastRenderedPageBreak/>
               <w:t xml:space="preserve">Formula </w:t>
             </w:r>
           </w:p>
@@ -19864,7 +19176,6 @@
                 <w:b/>
                 <w:lang w:val="en-CA"/>
               </w:rPr>
-              <w:lastRenderedPageBreak/>
               <w:t xml:space="preserve">Description </w:t>
             </w:r>
           </w:p>
@@ -20159,10 +19470,7 @@
         </w:rPr>
       </w:pPr>
     </w:p>
-    <w:p>
-      <w:bookmarkStart w:id="0" w:name="_GoBack"/>
-      <w:bookmarkEnd w:id="0"/>
-    </w:p>
+    <w:p/>
     <w:sectPr>
       <w:pgSz w:w="12240" w:h="15840"/>
       <w:pgMar w:top="1440" w:right="1440" w:bottom="1440" w:left="1440" w:header="720" w:footer="720" w:gutter="0"/>
@@ -20174,7 +19482,7 @@
 </file>
 
 <file path=word/numbering.xml><?xml version="1.0" encoding="utf-8"?>
-<w:numbering xmlns:wpc="http://schemas.microsoft.com/office/word/2010/wordprocessingCanvas" xmlns:cx="http://schemas.microsoft.com/office/drawing/2014/chartex" xmlns:cx1="http://schemas.microsoft.com/office/drawing/2015/9/8/chartex" xmlns:cx2="http://schemas.microsoft.com/office/drawing/2015/10/21/chartex" xmlns:mc="http://schemas.openxmlformats.org/markup-compatibility/2006" xmlns:o="urn:schemas-microsoft-com:office:office" xmlns:r="http://schemas.openxmlformats.org/officeDocument/2006/relationships" xmlns:m="http://schemas.openxmlformats.org/officeDocument/2006/math" xmlns:v="urn:schemas-microsoft-com:vml" xmlns:wp14="http://schemas.microsoft.com/office/word/2010/wordprocessingDrawing" xmlns:wp="http://schemas.openxmlformats.org/drawingml/2006/wordprocessingDrawing" xmlns:w10="urn:schemas-microsoft-com:office:word" xmlns:w="http://schemas.openxmlformats.org/wordprocessingml/2006/main" xmlns:w14="http://schemas.microsoft.com/office/word/2010/wordml" xmlns:w15="http://schemas.microsoft.com/office/word/2012/wordml" xmlns:w16se="http://schemas.microsoft.com/office/word/2015/wordml/symex" xmlns:wpg="http://schemas.microsoft.com/office/word/2010/wordprocessingGroup" xmlns:wpi="http://schemas.microsoft.com/office/word/2010/wordprocessingInk" xmlns:wne="http://schemas.microsoft.com/office/word/2006/wordml" xmlns:wps="http://schemas.microsoft.com/office/word/2010/wordprocessingShape" mc:Ignorable="w14 w15 w16se wp14">
+<w:numbering xmlns:wpc="http://schemas.microsoft.com/office/word/2010/wordprocessingCanvas" xmlns:mc="http://schemas.openxmlformats.org/markup-compatibility/2006" xmlns:o="urn:schemas-microsoft-com:office:office" xmlns:r="http://schemas.openxmlformats.org/officeDocument/2006/relationships" xmlns:m="http://schemas.openxmlformats.org/officeDocument/2006/math" xmlns:v="urn:schemas-microsoft-com:vml" xmlns:wp14="http://schemas.microsoft.com/office/word/2010/wordprocessingDrawing" xmlns:wp="http://schemas.openxmlformats.org/drawingml/2006/wordprocessingDrawing" xmlns:w10="urn:schemas-microsoft-com:office:word" xmlns:w="http://schemas.openxmlformats.org/wordprocessingml/2006/main" xmlns:w14="http://schemas.microsoft.com/office/word/2010/wordml" xmlns:w15="http://schemas.microsoft.com/office/word/2012/wordml" xmlns:wpg="http://schemas.microsoft.com/office/word/2010/wordprocessingGroup" xmlns:wpi="http://schemas.microsoft.com/office/word/2010/wordprocessingInk" xmlns:wne="http://schemas.microsoft.com/office/word/2006/wordml" xmlns:wps="http://schemas.microsoft.com/office/word/2010/wordprocessingShape" mc:Ignorable="w14 w15 wp14">
   <w:abstractNum w:abstractNumId="0" w15:restartNumberingAfterBreak="0">
     <w:nsid w:val="061C1FED"/>
     <w:multiLevelType w:val="hybridMultilevel"/>
@@ -21634,7 +20942,7 @@
 </file>
 
 <file path=word/styles.xml><?xml version="1.0" encoding="utf-8"?>
-<w:styles xmlns:mc="http://schemas.openxmlformats.org/markup-compatibility/2006" xmlns:r="http://schemas.openxmlformats.org/officeDocument/2006/relationships" xmlns:w="http://schemas.openxmlformats.org/wordprocessingml/2006/main" xmlns:w14="http://schemas.microsoft.com/office/word/2010/wordml" xmlns:w15="http://schemas.microsoft.com/office/word/2012/wordml" xmlns:w16se="http://schemas.microsoft.com/office/word/2015/wordml/symex" mc:Ignorable="w14 w15 w16se">
+<w:styles xmlns:mc="http://schemas.openxmlformats.org/markup-compatibility/2006" xmlns:r="http://schemas.openxmlformats.org/officeDocument/2006/relationships" xmlns:w="http://schemas.openxmlformats.org/wordprocessingml/2006/main" xmlns:w14="http://schemas.microsoft.com/office/word/2010/wordml" xmlns:w15="http://schemas.microsoft.com/office/word/2012/wordml" mc:Ignorable="w14 w15">
   <w:docDefaults>
     <w:rPrDefault>
       <w:rPr>
@@ -21650,7 +20958,7 @@
       </w:pPr>
     </w:pPrDefault>
   </w:docDefaults>
-  <w:latentStyles w:defLockedState="0" w:defUIPriority="99" w:defSemiHidden="0" w:defUnhideWhenUsed="0" w:defQFormat="0" w:count="372">
+  <w:latentStyles w:defLockedState="0" w:defUIPriority="99" w:defSemiHidden="0" w:defUnhideWhenUsed="0" w:defQFormat="0" w:count="371">
     <w:lsdException w:name="Normal" w:uiPriority="0" w:qFormat="1"/>
     <w:lsdException w:name="heading 1" w:uiPriority="9" w:qFormat="1"/>
     <w:lsdException w:name="heading 2" w:semiHidden="1" w:uiPriority="9" w:unhideWhenUsed="1" w:qFormat="1"/>
@@ -22022,7 +21330,6 @@
     <w:lsdException w:name="List Table 5 Dark Accent 6" w:uiPriority="50"/>
     <w:lsdException w:name="List Table 6 Colorful Accent 6" w:uiPriority="51"/>
     <w:lsdException w:name="List Table 7 Colorful Accent 6" w:uiPriority="52"/>
-    <w:lsdException w:name="Mention" w:semiHidden="1" w:unhideWhenUsed="1"/>
   </w:latentStyles>
   <w:style w:type="paragraph" w:default="1" w:styleId="Normal">
     <w:name w:val="Normal"/>
@@ -22039,6 +21346,7 @@
   <w:style w:type="character" w:default="1" w:styleId="DefaultParagraphFont">
     <w:name w:val="Default Paragraph Font"/>
     <w:uiPriority w:val="1"/>
+    <w:semiHidden/>
     <w:unhideWhenUsed/>
   </w:style>
   <w:style w:type="table" w:default="1" w:styleId="TableNormal">

</xml_diff>